<commit_message>
izmene i demo app
</commit_message>
<xml_diff>
--- a/Distribuirane baze/Distribuirane baze podataka.docx
+++ b/Distribuirane baze/Distribuirane baze podataka.docx
@@ -4961,7 +4961,13 @@
         <w:rPr>
           <w:lang w:val="sr-Latn-RS"/>
         </w:rPr>
-        <w:t>Sajt-ovi mogu biti relativno blizu (npr. u istoj zgradi) i povezani LAN (</w:t>
+        <w:t>Čvor</w:t>
+      </w:r>
+      <w:r>
+        <w:rPr>
+          <w:lang w:val="sr-Latn-RS"/>
+        </w:rPr>
+        <w:t>ovi mogu biti relativno blizu (npr. u istoj zgradi) i povezani LAN (</w:t>
       </w:r>
       <w:proofErr w:type="spellStart"/>
       <w:r>
@@ -5294,7 +5300,25 @@
         <w:rPr>
           <w:lang w:val="sr-Latn-RS"/>
         </w:rPr>
-        <w:t>sajt (site) ne može da funkcioniše kao samostalni DBMS, onda takav sistem nema lokalnu autonomnost. Sa druge strane ako se lokalnom sajtu može pristupiti pomoću lokalnih transakcija, onda ovakav sistem ima određen nivo lokalne autonomnosti. Na osnovu stepena distribuiranja, autonomije i heterogenosti možemo uočiti sledeće vrste distribuiranih sistema:</w:t>
+        <w:t>čvor</w:t>
+      </w:r>
+      <w:r>
+        <w:rPr>
+          <w:lang w:val="sr-Latn-RS"/>
+        </w:rPr>
+        <w:t xml:space="preserve"> (site) ne može da funkcioniše kao samostalni DBMS, onda takav sistem nema lokalnu autonomnost. Sa druge strane ako se lokalnom </w:t>
+      </w:r>
+      <w:r>
+        <w:rPr>
+          <w:lang w:val="sr-Latn-RS"/>
+        </w:rPr>
+        <w:t>čvor</w:t>
+      </w:r>
+      <w:r>
+        <w:rPr>
+          <w:lang w:val="sr-Latn-RS"/>
+        </w:rPr>
+        <w:t>u može pristupiti pomoću lokalnih transakcija, onda ovakav sistem ima određen nivo lokalne autonomnosti. Na osnovu stepena distribuiranja, autonomije i heterogenosti možemo uočiti sledeće vrste distribuiranih sistema:</w:t>
       </w:r>
     </w:p>
     <w:p>
@@ -5587,7 +5611,13 @@
         <w:rPr>
           <w:lang w:val="sr-Latn-RS"/>
         </w:rPr>
-        <w:t xml:space="preserve">Ilustracija </w:t>
+        <w:t>Ilustraciji</w:t>
+      </w:r>
+      <w:r>
+        <w:rPr>
+          <w:lang w:val="sr-Latn-RS"/>
+        </w:rPr>
+        <w:t xml:space="preserve"> </w:t>
       </w:r>
       <w:r>
         <w:rPr>
@@ -5606,7 +5636,19 @@
         <w:rPr>
           <w:lang w:val="sr-Latn-RS"/>
         </w:rPr>
-        <w:t xml:space="preserve"> može se videti generalna arhitektura potpuno distribuirane baze podataka (DDB). Sistem </w:t>
+        <w:t xml:space="preserve"> </w:t>
+      </w:r>
+      <w:r>
+        <w:rPr>
+          <w:lang w:val="sr-Latn-RS"/>
+        </w:rPr>
+        <w:t>se</w:t>
+      </w:r>
+      <w:r>
+        <w:rPr>
+          <w:lang w:val="sr-Latn-RS"/>
+        </w:rPr>
+        <w:t xml:space="preserve"> može videti generalna arhitektura potpuno distribuirane baze podataka (DDB). Sistem </w:t>
       </w:r>
       <w:r>
         <w:rPr>
@@ -5638,7 +5680,7 @@
         <w:rPr>
           <w:lang w:val="sr-Latn-RS"/>
         </w:rPr>
-        <w:t xml:space="preserve">jer predstavljen konceptualnom globalnom šemom baze (global </w:t>
+        <w:t xml:space="preserve">je predstavljen konceptualnom globalnom šemom baze (global </w:t>
       </w:r>
       <w:proofErr w:type="spellStart"/>
       <w:r>
@@ -5666,7 +5708,31 @@
         <w:rPr>
           <w:lang w:val="sr-Latn-RS"/>
         </w:rPr>
-        <w:t xml:space="preserve"> – GCS) koja obezbeđuje transparentnost u odnosu na računarsku mrežu. Kako bi se obezbedila potencijalna heterogenost u distribuiranoj bazi, svaki čvor je prikazan da poseduje svoju lokalnu internu šemu (LIS) određenu na osnovu organizacionih detalja konkretnog sajta. Logička organizacija podataka u svakom sajtu je definisana lokalnom konceptualnom šemom (</w:t>
+        <w:t xml:space="preserve"> – GCS) koja obezbeđuje transparentnost u odnosu na računarsku mrežu. Kako bi se obezbedila potencijalna heterogenost u distribuiranoj bazi, svaki čvor je prikazan da poseduje svoju lokalnu internu šemu (LIS) određenu na osnovu organizacionih detalja konkretnog </w:t>
+      </w:r>
+      <w:r>
+        <w:rPr>
+          <w:lang w:val="sr-Latn-RS"/>
+        </w:rPr>
+        <w:t>čvora</w:t>
+      </w:r>
+      <w:r>
+        <w:rPr>
+          <w:lang w:val="sr-Latn-RS"/>
+        </w:rPr>
+        <w:t xml:space="preserve">. Logička organizacija podataka u svakom </w:t>
+      </w:r>
+      <w:r>
+        <w:rPr>
+          <w:lang w:val="sr-Latn-RS"/>
+        </w:rPr>
+        <w:t>čvor</w:t>
+      </w:r>
+      <w:r>
+        <w:rPr>
+          <w:lang w:val="sr-Latn-RS"/>
+        </w:rPr>
+        <w:t>u je definisana lokalnom konceptualnom šemom (</w:t>
       </w:r>
       <w:proofErr w:type="spellStart"/>
       <w:r>
@@ -5776,7 +5842,19 @@
         <w:rPr>
           <w:lang w:val="sr-Latn-RS"/>
         </w:rPr>
-        <w:t>transakcija, lokalni sistemski katalog koji čuva lokalnu šemu baze podataka. Globalni menadžer transakcija je odgovoran za koordinaciju izvršenja transakcija nad različitim sajtovima usklađujući svoj rad sa menadžerima lokalnih transakcija.</w:t>
+        <w:t xml:space="preserve">transakcija, lokalni sistemski katalog koji čuva lokalnu šemu baze podataka. Globalni menadžer transakcija je odgovoran za koordinaciju izvršenja transakcija nad različitim </w:t>
+      </w:r>
+      <w:r>
+        <w:rPr>
+          <w:lang w:val="sr-Latn-RS"/>
+        </w:rPr>
+        <w:t>čvor</w:t>
+      </w:r>
+      <w:r>
+        <w:rPr>
+          <w:lang w:val="sr-Latn-RS"/>
+        </w:rPr>
+        <w:t>ovima usklađujući svoj rad sa menadžerima lokalnih transakcija.</w:t>
       </w:r>
     </w:p>
     <w:p>
@@ -5937,13 +6015,7 @@
         <w:rPr>
           <w:lang w:val="sr-Latn-RS"/>
         </w:rPr>
-        <w:t>je</w:t>
-      </w:r>
-      <w:r>
-        <w:rPr>
-          <w:lang w:val="sr-Latn-RS"/>
-        </w:rPr>
-        <w:t xml:space="preserve"> </w:t>
+        <w:t xml:space="preserve">je </w:t>
       </w:r>
       <w:r>
         <w:rPr>
@@ -7147,13 +7219,7 @@
         <w:rPr>
           <w:lang w:val="sr-Latn-RS"/>
         </w:rPr>
-        <w:t>za svaki fragment</w:t>
-      </w:r>
-      <w:r>
-        <w:rPr>
-          <w:lang w:val="sr-Latn-RS"/>
-        </w:rPr>
-        <w:t xml:space="preserve"> </w:t>
+        <w:t xml:space="preserve">za svaki fragment </w:t>
       </w:r>
       <w:r>
         <w:rPr>
@@ -7253,7 +7319,27 @@
         <w:rPr>
           <w:lang w:val="sr-Latn-RS"/>
         </w:rPr>
-        <w:t xml:space="preserve">. Globalni menadžer čuva informacije o svakoj transakciji poput jedinstvenog identifikatora transakcije, čvor na kome je transakcija započeta i tako dalje. Za READ operacije vreća lokalnu kopiju podataka ukoliko je ona validna i dostupna, a za WRITE operacije obezbeđuje da se ažuriranja obavljaju nad svim replikama podataka. Za ABORT operacije menadžer garantuje da se izmene transakcije neće sačuvati ni nad jednim čvorom, a za COMMIT operacije obezbeđuje da sve replike podataka budu ažurirane i sačuvane. </w:t>
+        <w:t>. Globalni menadžer čuva informacije o svakoj transakciji poput jedinstvenog identifikatora transakcije, čvor na kome je transakcija započeta i tako dalje. Za READ operacije vr</w:t>
+      </w:r>
+      <w:r>
+        <w:rPr>
+          <w:lang w:val="sr-Latn-RS"/>
+        </w:rPr>
+        <w:t>a</w:t>
+      </w:r>
+      <w:r>
+        <w:rPr>
+          <w:lang w:val="sr-Latn-RS"/>
+        </w:rPr>
+        <w:t>ća lokalnu kopiju podataka ukoliko je ona validna i dostupna, a za WRITE operacije obezbeđuje da se ažuriranja obavljaju nad svim replikama podataka. Za ABORT operacije menadžer garantuje da se izmene t</w:t>
+      </w:r>
+      <w:bookmarkStart w:id="20" w:name="_GoBack"/>
+      <w:bookmarkEnd w:id="20"/>
+      <w:r>
+        <w:rPr>
+          <w:lang w:val="sr-Latn-RS"/>
+        </w:rPr>
+        <w:t xml:space="preserve">ransakcije neće sačuvati ni nad jednim čvorom, a za COMMIT operacije obezbeđuje da sve replike podataka budu ažurirane i sačuvane. </w:t>
       </w:r>
       <w:proofErr w:type="spellStart"/>
       <w:r>
@@ -7289,7 +7375,7 @@
           <w:lang w:val="sr-Latn-RS"/>
         </w:rPr>
       </w:pPr>
-      <w:bookmarkStart w:id="20" w:name="_Toc43678091"/>
+      <w:bookmarkStart w:id="21" w:name="_Toc43678091"/>
       <w:r>
         <w:rPr>
           <w:lang w:val="sr-Latn-RS"/>
@@ -7348,7 +7434,7 @@
         </w:rPr>
         <w:t>)</w:t>
       </w:r>
-      <w:bookmarkEnd w:id="20"/>
+      <w:bookmarkEnd w:id="21"/>
     </w:p>
     <w:p>
       <w:pPr>
@@ -7501,7 +7587,7 @@
           <w:lang w:val="sr-Latn-RS"/>
         </w:rPr>
       </w:pPr>
-      <w:bookmarkStart w:id="21" w:name="_Toc43678092"/>
+      <w:bookmarkStart w:id="22" w:name="_Toc43678092"/>
       <w:r>
         <w:rPr>
           <w:lang w:val="sr-Latn-RS"/>
@@ -7536,7 +7622,7 @@
         </w:rPr>
         <w:t>)</w:t>
       </w:r>
-      <w:bookmarkEnd w:id="21"/>
+      <w:bookmarkEnd w:id="22"/>
     </w:p>
     <w:p>
       <w:pPr>
@@ -7612,14 +7698,14 @@
           <w:lang w:val="sr-Latn-RS"/>
         </w:rPr>
       </w:pPr>
-      <w:bookmarkStart w:id="22" w:name="_Toc43678093"/>
+      <w:bookmarkStart w:id="23" w:name="_Toc43678093"/>
       <w:r>
         <w:rPr>
           <w:lang w:val="sr-Latn-RS"/>
         </w:rPr>
         <w:t>Konkurentnost pristupa i oporavak u distribuiranim bazama podataka</w:t>
       </w:r>
-      <w:bookmarkEnd w:id="22"/>
+      <w:bookmarkEnd w:id="23"/>
     </w:p>
     <w:p>
       <w:pPr>
@@ -7793,14 +7879,14 @@
           <w:lang w:val="sr-Latn-RS"/>
         </w:rPr>
       </w:pPr>
-      <w:bookmarkStart w:id="23" w:name="_Toc43678094"/>
+      <w:bookmarkStart w:id="24" w:name="_Toc43678094"/>
       <w:r>
         <w:rPr>
           <w:lang w:val="sr-Latn-RS"/>
         </w:rPr>
         <w:t>Tehnika primarnog čvora</w:t>
       </w:r>
-      <w:bookmarkEnd w:id="23"/>
+      <w:bookmarkEnd w:id="24"/>
     </w:p>
     <w:p>
       <w:pPr>
@@ -7840,7 +7926,7 @@
           <w:lang w:val="sr-Latn-RS"/>
         </w:rPr>
       </w:pPr>
-      <w:bookmarkStart w:id="24" w:name="_Toc43678095"/>
+      <w:bookmarkStart w:id="25" w:name="_Toc43678095"/>
       <w:r>
         <w:rPr>
           <w:lang w:val="sr-Latn-RS"/>
@@ -7889,7 +7975,7 @@
         </w:rPr>
         <w:t xml:space="preserve"> site)</w:t>
       </w:r>
-      <w:bookmarkEnd w:id="24"/>
+      <w:bookmarkEnd w:id="25"/>
     </w:p>
     <w:p>
       <w:pPr>
@@ -7937,7 +8023,7 @@
           <w:lang w:val="sr-Latn-RS"/>
         </w:rPr>
       </w:pPr>
-      <w:bookmarkStart w:id="25" w:name="_Toc43678096"/>
+      <w:bookmarkStart w:id="26" w:name="_Toc43678096"/>
       <w:r>
         <w:rPr>
           <w:lang w:val="sr-Latn-RS"/>
@@ -7945,7 +8031,7 @@
         <w:lastRenderedPageBreak/>
         <w:t>Tehnika primarne kopije</w:t>
       </w:r>
-      <w:bookmarkEnd w:id="25"/>
+      <w:bookmarkEnd w:id="26"/>
     </w:p>
     <w:p>
       <w:pPr>
@@ -7967,14 +8053,14 @@
           <w:lang w:val="sr-Latn-RS"/>
         </w:rPr>
       </w:pPr>
-      <w:bookmarkStart w:id="26" w:name="_Toc43678097"/>
+      <w:bookmarkStart w:id="27" w:name="_Toc43678097"/>
       <w:r>
         <w:rPr>
           <w:lang w:val="sr-Latn-RS"/>
         </w:rPr>
         <w:t>Odabir novog koordinatora u slučaju njegovog otkaza</w:t>
       </w:r>
-      <w:bookmarkEnd w:id="26"/>
+      <w:bookmarkEnd w:id="27"/>
     </w:p>
     <w:p>
       <w:pPr>
@@ -8008,14 +8094,14 @@
           <w:lang w:val="sr-Latn-RS"/>
         </w:rPr>
       </w:pPr>
-      <w:bookmarkStart w:id="27" w:name="_Toc43678098"/>
+      <w:bookmarkStart w:id="28" w:name="_Toc43678098"/>
       <w:r>
         <w:rPr>
           <w:lang w:val="sr-Latn-RS"/>
         </w:rPr>
         <w:t>Upravljanje konkurentnim pristupom zasnovano na glasanju</w:t>
       </w:r>
-      <w:bookmarkEnd w:id="27"/>
+      <w:bookmarkEnd w:id="28"/>
     </w:p>
     <w:p>
       <w:pPr>
@@ -8075,14 +8161,14 @@
           <w:lang w:val="sr-Latn-RS"/>
         </w:rPr>
       </w:pPr>
-      <w:bookmarkStart w:id="28" w:name="_Toc43678099"/>
+      <w:bookmarkStart w:id="29" w:name="_Toc43678099"/>
       <w:r>
         <w:rPr>
           <w:lang w:val="sr-Latn-RS"/>
         </w:rPr>
         <w:t>Oporavak distribuiranih sistema</w:t>
       </w:r>
-      <w:bookmarkEnd w:id="28"/>
+      <w:bookmarkEnd w:id="29"/>
     </w:p>
     <w:p>
       <w:pPr>
@@ -8191,14 +8277,14 @@
           <w:lang w:val="sr-Latn-RS"/>
         </w:rPr>
       </w:pPr>
-      <w:bookmarkStart w:id="29" w:name="_Toc43678100"/>
+      <w:bookmarkStart w:id="30" w:name="_Toc43678100"/>
       <w:r>
         <w:rPr>
           <w:lang w:val="sr-Latn-RS"/>
         </w:rPr>
         <w:t>Katalog distribuiranih baza podataka</w:t>
       </w:r>
-      <w:bookmarkEnd w:id="29"/>
+      <w:bookmarkEnd w:id="30"/>
       <w:r>
         <w:rPr>
           <w:lang w:val="sr-Latn-RS"/>
@@ -8250,14 +8336,14 @@
           <w:lang w:val="sr-Latn-RS"/>
         </w:rPr>
       </w:pPr>
-      <w:bookmarkStart w:id="30" w:name="_Toc43678101"/>
+      <w:bookmarkStart w:id="31" w:name="_Toc43678101"/>
       <w:r>
         <w:rPr>
           <w:lang w:val="sr-Latn-RS"/>
         </w:rPr>
         <w:t>Centralizovani katalozi</w:t>
       </w:r>
-      <w:bookmarkEnd w:id="30"/>
+      <w:bookmarkEnd w:id="31"/>
     </w:p>
     <w:p>
       <w:pPr>
@@ -8339,14 +8425,14 @@
           <w:lang w:val="sr-Latn-RS"/>
         </w:rPr>
       </w:pPr>
-      <w:bookmarkStart w:id="31" w:name="_Toc43678102"/>
+      <w:bookmarkStart w:id="32" w:name="_Toc43678102"/>
       <w:r>
         <w:rPr>
           <w:lang w:val="sr-Latn-RS"/>
         </w:rPr>
         <w:t>Potpuno replicirani katalozi</w:t>
       </w:r>
-      <w:bookmarkEnd w:id="31"/>
+      <w:bookmarkEnd w:id="32"/>
     </w:p>
     <w:p>
       <w:pPr>
@@ -8400,14 +8486,14 @@
           <w:lang w:val="sr-Latn-RS"/>
         </w:rPr>
       </w:pPr>
-      <w:bookmarkStart w:id="32" w:name="_Toc43678103"/>
+      <w:bookmarkStart w:id="33" w:name="_Toc43678103"/>
       <w:r>
         <w:rPr>
           <w:lang w:val="sr-Latn-RS"/>
         </w:rPr>
         <w:t>Delimično replicirani katalozi</w:t>
       </w:r>
-      <w:bookmarkEnd w:id="32"/>
+      <w:bookmarkEnd w:id="33"/>
     </w:p>
     <w:p>
       <w:pPr>
@@ -8448,7 +8534,7 @@
           <w:lang w:val="sr-Latn-RS"/>
         </w:rPr>
       </w:pPr>
-      <w:bookmarkStart w:id="33" w:name="_Toc43678104"/>
+      <w:bookmarkStart w:id="34" w:name="_Toc43678104"/>
       <w:r>
         <w:rPr>
           <w:lang w:val="sr-Latn-RS"/>
@@ -8456,7 +8542,7 @@
         <w:lastRenderedPageBreak/>
         <w:t>Couchbase distribuirana baza podataka</w:t>
       </w:r>
-      <w:bookmarkEnd w:id="33"/>
+      <w:bookmarkEnd w:id="34"/>
     </w:p>
     <w:p>
       <w:pPr>
@@ -8726,14 +8812,14 @@
           <w:lang w:val="sr-Latn-RS"/>
         </w:rPr>
       </w:pPr>
-      <w:bookmarkStart w:id="34" w:name="_Toc43678105"/>
+      <w:bookmarkStart w:id="35" w:name="_Toc43678105"/>
       <w:r>
         <w:rPr>
           <w:lang w:val="sr-Latn-RS"/>
         </w:rPr>
         <w:t>Couchbase klaster</w:t>
       </w:r>
-      <w:bookmarkEnd w:id="34"/>
+      <w:bookmarkEnd w:id="35"/>
     </w:p>
     <w:p>
       <w:pPr>
@@ -8859,14 +8945,14 @@
           <w:lang w:val="sr-Latn-RS"/>
         </w:rPr>
       </w:pPr>
-      <w:bookmarkStart w:id="35" w:name="_Toc43678106"/>
+      <w:bookmarkStart w:id="36" w:name="_Toc43678106"/>
       <w:r>
         <w:rPr>
           <w:lang w:val="sr-Latn-RS"/>
         </w:rPr>
         <w:t>Servisi Couchbase servera</w:t>
       </w:r>
-      <w:bookmarkEnd w:id="35"/>
+      <w:bookmarkEnd w:id="36"/>
     </w:p>
     <w:p>
       <w:pPr>
@@ -9128,7 +9214,7 @@
           <w:lang w:val="sr-Latn-RS"/>
         </w:rPr>
       </w:pPr>
-      <w:bookmarkStart w:id="36" w:name="_Ref43550594"/>
+      <w:bookmarkStart w:id="37" w:name="_Ref43550594"/>
       <w:r>
         <w:rPr>
           <w:lang w:val="sr-Latn-RS"/>
@@ -9166,7 +9252,7 @@
         </w:rPr>
         <w:fldChar w:fldCharType="end"/>
       </w:r>
-      <w:bookmarkEnd w:id="36"/>
+      <w:bookmarkEnd w:id="37"/>
       <w:r>
         <w:rPr>
           <w:lang w:val="sr-Latn-RS"/>
@@ -9242,7 +9328,7 @@
           <w:lang w:val="sr-Latn-RS"/>
         </w:rPr>
       </w:pPr>
-      <w:bookmarkStart w:id="37" w:name="_Ref43550603"/>
+      <w:bookmarkStart w:id="38" w:name="_Ref43550603"/>
       <w:r>
         <w:rPr>
           <w:lang w:val="sr-Latn-RS"/>
@@ -9280,7 +9366,7 @@
         </w:rPr>
         <w:fldChar w:fldCharType="end"/>
       </w:r>
-      <w:bookmarkEnd w:id="37"/>
+      <w:bookmarkEnd w:id="38"/>
       <w:r>
         <w:rPr>
           <w:lang w:val="sr-Latn-RS"/>
@@ -9630,14 +9716,14 @@
           <w:lang w:val="sr-Latn-RS"/>
         </w:rPr>
       </w:pPr>
-      <w:bookmarkStart w:id="38" w:name="_Toc43678107"/>
+      <w:bookmarkStart w:id="39" w:name="_Toc43678107"/>
       <w:r>
         <w:rPr>
           <w:lang w:val="sr-Latn-RS"/>
         </w:rPr>
         <w:t>Struktura podataka u Couchbase bazi podataka</w:t>
       </w:r>
-      <w:bookmarkEnd w:id="38"/>
+      <w:bookmarkEnd w:id="39"/>
     </w:p>
     <w:p>
       <w:pPr>
@@ -9905,7 +9991,7 @@
           <w:lang w:val="sr-Latn-RS"/>
         </w:rPr>
       </w:pPr>
-      <w:bookmarkStart w:id="39" w:name="_Toc43678108"/>
+      <w:bookmarkStart w:id="40" w:name="_Toc43678108"/>
       <w:proofErr w:type="spellStart"/>
       <w:r>
         <w:rPr>
@@ -9920,7 +10006,7 @@
         </w:rPr>
         <w:t>-i</w:t>
       </w:r>
-      <w:bookmarkEnd w:id="39"/>
+      <w:bookmarkEnd w:id="40"/>
       <w:r>
         <w:rPr>
           <w:lang w:val="sr-Latn-RS"/>
@@ -10861,14 +10947,14 @@
           <w:lang w:val="sr-Latn-RS"/>
         </w:rPr>
       </w:pPr>
-      <w:bookmarkStart w:id="40" w:name="_Toc43678109"/>
+      <w:bookmarkStart w:id="41" w:name="_Toc43678109"/>
       <w:r>
         <w:rPr>
           <w:lang w:val="sr-Latn-RS"/>
         </w:rPr>
         <w:t>Couchbase i CAP teorema</w:t>
       </w:r>
-      <w:bookmarkEnd w:id="40"/>
+      <w:bookmarkEnd w:id="41"/>
     </w:p>
     <w:p>
       <w:pPr>
@@ -11000,7 +11086,7 @@
           <w:lang w:val="sr-Latn-RS"/>
         </w:rPr>
       </w:pPr>
-      <w:bookmarkStart w:id="41" w:name="_Toc43678110"/>
+      <w:bookmarkStart w:id="42" w:name="_Toc43678110"/>
       <w:r>
         <w:rPr>
           <w:lang w:val="sr-Latn-RS"/>
@@ -11022,7 +11108,7 @@
         </w:rPr>
         <w:t>) upisa podataka</w:t>
       </w:r>
-      <w:bookmarkEnd w:id="41"/>
+      <w:bookmarkEnd w:id="42"/>
       <w:r>
         <w:rPr>
           <w:lang w:val="sr-Latn-RS"/>
@@ -11091,8 +11177,8 @@
         </w:rPr>
         <w:t xml:space="preserve"> Ova vrsta upisa se naziva i trajni upis ili sinhroni upis. Trajni upis je moguće obaviti nad najviše dve replike podataka. </w:t>
       </w:r>
-      <w:bookmarkStart w:id="42" w:name="_Toc43678111"/>
-      <w:bookmarkEnd w:id="42"/>
+      <w:bookmarkStart w:id="43" w:name="_Toc43678111"/>
+      <w:bookmarkEnd w:id="43"/>
     </w:p>
     <w:p>
       <w:pPr>
@@ -11101,14 +11187,14 @@
           <w:lang w:val="sr-Latn-RS"/>
         </w:rPr>
       </w:pPr>
-      <w:bookmarkStart w:id="43" w:name="_Toc43678112"/>
+      <w:bookmarkStart w:id="44" w:name="_Toc43678112"/>
       <w:r>
         <w:rPr>
           <w:lang w:val="sr-Latn-RS"/>
         </w:rPr>
         <w:t>Vrste upisa</w:t>
       </w:r>
-      <w:bookmarkEnd w:id="43"/>
+      <w:bookmarkEnd w:id="44"/>
     </w:p>
     <w:p>
       <w:pPr>
@@ -11191,14 +11277,14 @@
           <w:lang w:val="sr-Latn-RS"/>
         </w:rPr>
       </w:pPr>
-      <w:bookmarkStart w:id="44" w:name="_Toc43678113"/>
+      <w:bookmarkStart w:id="45" w:name="_Toc43678113"/>
       <w:r>
         <w:rPr>
           <w:lang w:val="sr-Latn-RS"/>
         </w:rPr>
         <w:t>Parametri trajnog upisa</w:t>
       </w:r>
-      <w:bookmarkEnd w:id="44"/>
+      <w:bookmarkEnd w:id="45"/>
     </w:p>
     <w:p>
       <w:pPr>
@@ -11710,14 +11796,14 @@
           <w:lang w:val="sr-Latn-RS"/>
         </w:rPr>
       </w:pPr>
-      <w:bookmarkStart w:id="45" w:name="_Toc43678114"/>
+      <w:bookmarkStart w:id="46" w:name="_Toc43678114"/>
       <w:r>
         <w:rPr>
           <w:lang w:val="sr-Latn-RS"/>
         </w:rPr>
         <w:t>Transakcije</w:t>
       </w:r>
-      <w:bookmarkEnd w:id="45"/>
+      <w:bookmarkEnd w:id="46"/>
     </w:p>
     <w:p>
       <w:pPr>
@@ -11840,14 +11926,14 @@
           <w:lang w:val="sr-Latn-RS"/>
         </w:rPr>
       </w:pPr>
-      <w:bookmarkStart w:id="46" w:name="_Toc43678115"/>
+      <w:bookmarkStart w:id="47" w:name="_Toc43678115"/>
       <w:r>
         <w:rPr>
           <w:lang w:val="sr-Latn-RS"/>
         </w:rPr>
         <w:t>Servisi i transakcije</w:t>
       </w:r>
-      <w:bookmarkEnd w:id="46"/>
+      <w:bookmarkEnd w:id="47"/>
     </w:p>
     <w:p>
       <w:pPr>
@@ -11995,14 +12081,14 @@
           <w:lang w:val="sr-Latn-RS"/>
         </w:rPr>
       </w:pPr>
-      <w:bookmarkStart w:id="47" w:name="_Toc43678116"/>
+      <w:bookmarkStart w:id="48" w:name="_Toc43678116"/>
       <w:r>
         <w:rPr>
           <w:lang w:val="sr-Latn-RS"/>
         </w:rPr>
         <w:t>Ograničenja</w:t>
       </w:r>
-      <w:bookmarkEnd w:id="47"/>
+      <w:bookmarkEnd w:id="48"/>
     </w:p>
     <w:p>
       <w:pPr>
@@ -12092,13 +12178,7 @@
         <w:rPr>
           <w:lang w:val="sr-Latn-RS"/>
         </w:rPr>
-        <w:t>napravi</w:t>
-      </w:r>
-      <w:r>
-        <w:rPr>
-          <w:lang w:val="sr-Latn-RS"/>
-        </w:rPr>
-        <w:t xml:space="preserve"> </w:t>
+        <w:t xml:space="preserve">napravi </w:t>
       </w:r>
       <w:r>
         <w:rPr>
@@ -12201,7 +12281,7 @@
           <w:lang w:val="sr-Latn-RS"/>
         </w:rPr>
       </w:pPr>
-      <w:bookmarkStart w:id="48" w:name="_Toc43678117"/>
+      <w:bookmarkStart w:id="49" w:name="_Toc43678117"/>
       <w:r>
         <w:rPr>
           <w:lang w:val="sr-Latn-RS"/>
@@ -12222,7 +12302,7 @@
         </w:rPr>
         <w:t>)</w:t>
       </w:r>
-      <w:bookmarkEnd w:id="48"/>
+      <w:bookmarkEnd w:id="49"/>
     </w:p>
     <w:p>
       <w:pPr>
@@ -12570,7 +12650,7 @@
           <w:lang w:val="sr-Latn-RS"/>
         </w:rPr>
       </w:pPr>
-      <w:bookmarkStart w:id="49" w:name="_Toc43678118"/>
+      <w:bookmarkStart w:id="50" w:name="_Toc43678118"/>
       <w:r>
         <w:rPr>
           <w:lang w:val="sr-Latn-RS"/>
@@ -12605,7 +12685,7 @@
         </w:rPr>
         <w:t>) replikacija</w:t>
       </w:r>
-      <w:bookmarkEnd w:id="49"/>
+      <w:bookmarkEnd w:id="50"/>
     </w:p>
     <w:p>
       <w:pPr>
@@ -12891,7 +12971,7 @@
           <w:lang w:val="sr-Latn-RS"/>
         </w:rPr>
       </w:pPr>
-      <w:bookmarkStart w:id="50" w:name="_Toc43678119"/>
+      <w:bookmarkStart w:id="51" w:name="_Toc43678119"/>
       <w:r>
         <w:rPr>
           <w:lang w:val="sr-Latn-RS"/>
@@ -12911,7 +12991,7 @@
         </w:rPr>
         <w:t>steru</w:t>
       </w:r>
-      <w:bookmarkEnd w:id="50"/>
+      <w:bookmarkEnd w:id="51"/>
     </w:p>
     <w:p>
       <w:pPr>
@@ -13679,7 +13759,7 @@
           <w:lang w:val="sr-Latn-RS"/>
         </w:rPr>
       </w:pPr>
-      <w:bookmarkStart w:id="51" w:name="_Ref43670532"/>
+      <w:bookmarkStart w:id="52" w:name="_Ref43670532"/>
       <w:r>
         <w:rPr>
           <w:lang w:val="sr-Latn-RS"/>
@@ -13717,7 +13797,7 @@
         </w:rPr>
         <w:fldChar w:fldCharType="end"/>
       </w:r>
-      <w:bookmarkEnd w:id="51"/>
+      <w:bookmarkEnd w:id="52"/>
       <w:r>
         <w:rPr>
           <w:lang w:val="sr-Latn-RS"/>
@@ -13765,7 +13845,7 @@
           <w:lang w:val="sr-Latn-RS"/>
         </w:rPr>
       </w:pPr>
-      <w:bookmarkStart w:id="52" w:name="_Ref43670219"/>
+      <w:bookmarkStart w:id="53" w:name="_Ref43670219"/>
       <w:r>
         <w:rPr>
           <w:lang w:val="sr-Latn-RS"/>
@@ -13803,7 +13883,7 @@
         </w:rPr>
         <w:fldChar w:fldCharType="end"/>
       </w:r>
-      <w:bookmarkEnd w:id="52"/>
+      <w:bookmarkEnd w:id="53"/>
       <w:r>
         <w:rPr>
           <w:lang w:val="sr-Latn-RS"/>
@@ -14033,7 +14113,7 @@
           <w:lang w:val="sr-Latn-RS"/>
         </w:rPr>
       </w:pPr>
-      <w:bookmarkStart w:id="53" w:name="_Ref43671016"/>
+      <w:bookmarkStart w:id="54" w:name="_Ref43671016"/>
       <w:r>
         <w:rPr>
           <w:lang w:val="sr-Latn-RS"/>
@@ -14071,7 +14151,7 @@
         </w:rPr>
         <w:fldChar w:fldCharType="end"/>
       </w:r>
-      <w:bookmarkEnd w:id="53"/>
+      <w:bookmarkEnd w:id="54"/>
       <w:r>
         <w:rPr>
           <w:lang w:val="sr-Latn-RS"/>
@@ -14121,7 +14201,7 @@
           <w:lang w:val="sr-Latn-RS"/>
         </w:rPr>
       </w:pPr>
-      <w:bookmarkStart w:id="54" w:name="_Ref43671025"/>
+      <w:bookmarkStart w:id="55" w:name="_Ref43671025"/>
       <w:r>
         <w:rPr>
           <w:lang w:val="sr-Latn-RS"/>
@@ -14159,7 +14239,7 @@
         </w:rPr>
         <w:fldChar w:fldCharType="end"/>
       </w:r>
-      <w:bookmarkEnd w:id="54"/>
+      <w:bookmarkEnd w:id="55"/>
       <w:r>
         <w:rPr>
           <w:lang w:val="sr-Latn-RS"/>
@@ -14215,7 +14295,7 @@
           <w:lang w:val="sr-Latn-RS"/>
         </w:rPr>
       </w:pPr>
-      <w:bookmarkStart w:id="55" w:name="_Ref43671427"/>
+      <w:bookmarkStart w:id="56" w:name="_Ref43671427"/>
       <w:r>
         <w:rPr>
           <w:lang w:val="sr-Latn-RS"/>
@@ -14253,7 +14333,7 @@
         </w:rPr>
         <w:fldChar w:fldCharType="end"/>
       </w:r>
-      <w:bookmarkEnd w:id="55"/>
+      <w:bookmarkEnd w:id="56"/>
       <w:r>
         <w:rPr>
           <w:lang w:val="sr-Latn-RS"/>
@@ -14394,7 +14474,7 @@
           <w:lang w:val="sr-Latn-RS"/>
         </w:rPr>
       </w:pPr>
-      <w:bookmarkStart w:id="56" w:name="_Ref43671503"/>
+      <w:bookmarkStart w:id="57" w:name="_Ref43671503"/>
       <w:r>
         <w:rPr>
           <w:lang w:val="sr-Latn-RS"/>
@@ -14432,7 +14512,7 @@
         </w:rPr>
         <w:fldChar w:fldCharType="end"/>
       </w:r>
-      <w:bookmarkEnd w:id="56"/>
+      <w:bookmarkEnd w:id="57"/>
       <w:r>
         <w:rPr>
           <w:lang w:val="sr-Latn-RS"/>
@@ -14466,7 +14546,7 @@
           <w:lang w:val="sr-Latn-RS"/>
         </w:rPr>
       </w:pPr>
-      <w:bookmarkStart w:id="57" w:name="_Toc43678120"/>
+      <w:bookmarkStart w:id="58" w:name="_Toc43678120"/>
       <w:r>
         <w:rPr>
           <w:lang w:val="sr-Latn-RS"/>
@@ -14474,7 +14554,7 @@
         <w:lastRenderedPageBreak/>
         <w:t>Zaključak</w:t>
       </w:r>
-      <w:bookmarkEnd w:id="57"/>
+      <w:bookmarkEnd w:id="58"/>
     </w:p>
     <w:p>
       <w:pPr>
@@ -14726,8 +14806,6 @@
         </w:rPr>
         <w:t>ster</w:t>
       </w:r>
-      <w:bookmarkStart w:id="58" w:name="_GoBack"/>
-      <w:bookmarkEnd w:id="58"/>
       <w:r>
         <w:rPr>
           <w:lang w:val="sr-Latn-RS"/>
@@ -15085,7 +15163,7 @@
         <w:caps/>
         <w:noProof/>
       </w:rPr>
-      <w:t>31</w:t>
+      <w:t>21</w:t>
     </w:r>
     <w:r>
       <w:rPr>
@@ -18731,7 +18809,7 @@
 </file>
 
 <file path=customXml/itemProps1.xml><?xml version="1.0" encoding="utf-8"?>
-<ds:datastoreItem xmlns:ds="http://schemas.openxmlformats.org/officeDocument/2006/customXml" ds:itemID="{94E488A3-6D7D-4CAB-B93F-584F991043FC}">
+<ds:datastoreItem xmlns:ds="http://schemas.openxmlformats.org/officeDocument/2006/customXml" ds:itemID="{03E7C7F5-096F-4CAC-B586-1665318D7A29}">
   <ds:schemaRefs>
     <ds:schemaRef ds:uri="http://schemas.openxmlformats.org/officeDocument/2006/bibliography"/>
   </ds:schemaRefs>

</xml_diff>